<commit_message>
Modificaciones en diferentes puntos
</commit_message>
<xml_diff>
--- a/public/documentos/000001/contrato_000001.docx
+++ b/public/documentos/000001/contrato_000001.docx
@@ -315,7 +315,7 @@
           <w:sz w:val="18"/>
           <w:szCs w:val="18"/>
         </w:rPr>
-        <w:t xml:space="preserve">MOVIL </w:t>
+        <w:t xml:space="preserve">REFRIGERADOR LG </w:t>
       </w:r>
       <w:r>
         <w:rPr>
@@ -375,7 +375,7 @@
           <w:sz w:val="18"/>
           <w:szCs w:val="18"/>
         </w:rPr>
-        <w:t>8</w:t>
+        <w:t>3</w:t>
       </w:r>
       <w:r>
         <w:rPr>
@@ -412,7 +412,7 @@
           <w:sz w:val="18"/>
           <w:szCs w:val="18"/>
         </w:rPr>
-        <w:t>26 DE AGOSTO DE 2024</w:t>
+        <w:t>15 DE ENERO DE 2025</w:t>
       </w:r>
       <w:r>
         <w:rPr>
@@ -484,7 +484,7 @@
           <w:sz w:val="18"/>
           <w:szCs w:val="18"/>
         </w:rPr>
-        <w:t>$598.19</w:t>
+        <w:t>$499.63</w:t>
       </w:r>
       <w:r>
         <w:rPr>
@@ -500,7 +500,7 @@
           <w:sz w:val="18"/>
           <w:szCs w:val="18"/>
         </w:rPr>
-        <w:t>$120.00</w:t>
+        <w:t>$0</w:t>
       </w:r>
       <w:r>
         <w:rPr>
@@ -523,7 +523,7 @@
           <w:sz w:val="18"/>
           <w:szCs w:val="18"/>
         </w:rPr>
-        <w:t>8</w:t>
+        <w:t>3</w:t>
       </w:r>
       <w:r>
         <w:rPr>
@@ -546,7 +546,7 @@
           <w:sz w:val="18"/>
           <w:szCs w:val="18"/>
         </w:rPr>
-        <w:t>$59.77</w:t>
+        <w:t>$166.54</w:t>
       </w:r>
       <w:r>
         <w:rPr>
@@ -576,7 +576,7 @@
           <w:sz w:val="18"/>
           <w:szCs w:val="18"/>
         </w:rPr>
-        <w:t>$598.19</w:t>
+        <w:t>$499.63</w:t>
       </w:r>
       <w:r>
         <w:rPr>
@@ -599,7 +599,7 @@
           <w:sz w:val="18"/>
           <w:szCs w:val="18"/>
         </w:rPr>
-        <w:t>26</w:t>
+        <w:t>15</w:t>
       </w:r>
       <w:r>
         <w:rPr>
@@ -790,7 +790,7 @@
           <w:sz w:val="18"/>
           <w:szCs w:val="18"/>
         </w:rPr>
-        <w:t>8</w:t>
+        <w:t>3</w:t>
       </w:r>
       <w:r>
         <w:rPr>
@@ -923,7 +923,7 @@
           <w:sz w:val="18"/>
           <w:szCs w:val="18"/>
         </w:rPr>
-        <w:t>JORGE ANTONIO LOPEZ</w:t>
+        <w:t/>
       </w:r>
       <w:r>
         <w:rPr>
@@ -946,7 +946,7 @@
           <w:sz w:val="18"/>
           <w:szCs w:val="18"/>
         </w:rPr>
-        <w:t>QUEZALTEPEQUE, LA LIBERTAD</w:t>
+        <w:t/>
       </w:r>
       <w:r>
         <w:rPr>
@@ -962,7 +962,7 @@
           <w:sz w:val="18"/>
           <w:szCs w:val="18"/>
         </w:rPr>
-        <w:t>09388877-7</w:t>
+        <w:t/>
       </w:r>
       <w:r>
         <w:rPr>
@@ -985,7 +985,7 @@
           <w:sz w:val="18"/>
           <w:szCs w:val="18"/>
         </w:rPr>
-        <w:t>09388877-7</w:t>
+        <w:t/>
       </w:r>
       <w:r>
         <w:rPr>
@@ -1001,7 +1001,7 @@
           <w:sz w:val="18"/>
           <w:szCs w:val="18"/>
         </w:rPr>
-        <w:t>JAIME EDGARDO PALACIOS GARCIA</w:t>
+        <w:t>JOSE ANTONIO PEREZ</w:t>
       </w:r>
       <w:r>
         <w:rPr>
@@ -1378,7 +1378,7 @@
           <w:sz w:val="18"/>
           <w:szCs w:val="18"/>
         </w:rPr>
-        <w:t>26</w:t>
+        <w:t>15</w:t>
       </w:r>
       <w:r>
         <w:rPr>
@@ -1401,7 +1401,7 @@
           <w:sz w:val="18"/>
           <w:szCs w:val="18"/>
         </w:rPr>
-        <w:t>AGOSTO</w:t>
+        <w:t>ENERO</w:t>
       </w:r>
       <w:r>
         <w:rPr>
@@ -1415,7 +1415,7 @@
           <w:sz w:val="18"/>
           <w:szCs w:val="18"/>
         </w:rPr>
-        <w:t xml:space="preserve"> 2024</w:t>
+        <w:t xml:space="preserve"> 2025</w:t>
       </w:r>
       <w:r>
         <w:rPr>
@@ -1606,7 +1606,7 @@
           <w:sz w:val="18"/>
           <w:szCs w:val="18"/>
         </w:rPr>
-        <w:t>JAIME EDGARDO PALACIOS GARCIA</w:t>
+        <w:t>JOSE ANTONIO PEREZ</w:t>
       </w:r>
       <w:r>
         <w:rPr>
@@ -1678,7 +1678,7 @@
           <w:sz w:val="18"/>
           <w:szCs w:val="18"/>
         </w:rPr>
-        <w:t>05682717-5</w:t>
+        <w:t>87877868-7</w:t>
       </w:r>
       <w:r>
         <w:rPr>
@@ -1701,7 +1701,7 @@
           <w:sz w:val="18"/>
           <w:szCs w:val="18"/>
         </w:rPr>
-        <w:t>05682717-5</w:t>
+        <w:t>87877868-7</w:t>
       </w:r>
       <w:r>
         <w:rPr>
@@ -1724,7 +1724,7 @@
           <w:sz w:val="18"/>
           <w:szCs w:val="18"/>
         </w:rPr>
-        <w:t>JORGE ANTONIO LOPEZ</w:t>
+        <w:t/>
       </w:r>
       <w:r>
         <w:rPr>
@@ -1754,7 +1754,7 @@
           <w:sz w:val="18"/>
           <w:szCs w:val="18"/>
         </w:rPr>
-        <w:t>09388877-7</w:t>
+        <w:t/>
       </w:r>
       <w:r>
         <w:rPr>
@@ -1779,7 +1779,7 @@
           <w:sz w:val="18"/>
           <w:szCs w:val="18"/>
         </w:rPr>
-        <w:t>09388877-7</w:t>
+        <w:t/>
       </w:r>
       <w:r>
         <w:rPr>
@@ -1874,7 +1874,7 @@
           <w:sz w:val="18"/>
           <w:szCs w:val="18"/>
         </w:rPr>
-        <w:t>MOVIL</w:t>
+        <w:t>REFRIGERADOR LG</w:t>
       </w:r>
       <w:r>
         <w:rPr>
@@ -1897,7 +1897,7 @@
           <w:sz w:val="18"/>
           <w:szCs w:val="18"/>
         </w:rPr>
-        <w:t>8</w:t>
+        <w:t>3</w:t>
       </w:r>
       <w:r>
         <w:rPr>
@@ -1920,7 +1920,7 @@
           <w:sz w:val="18"/>
           <w:szCs w:val="18"/>
         </w:rPr>
-        <w:t>26</w:t>
+        <w:t>15</w:t>
       </w:r>
       <w:r>
         <w:rPr>
@@ -1936,7 +1936,7 @@
           <w:sz w:val="18"/>
           <w:szCs w:val="18"/>
         </w:rPr>
-        <w:t>$598.19</w:t>
+        <w:t>$499.63</w:t>
       </w:r>
       <w:r>
         <w:rPr>

</xml_diff>